<commit_message>
Check in part 4
</commit_message>
<xml_diff>
--- a/Problem statement & Scoping.docx
+++ b/Problem statement & Scoping.docx
@@ -1338,6 +1338,69 @@
           <w:t>https://www.kaggle.com/sudalairajkumar/novel-corona-virus-2019-dataset</w:t>
         </w:r>
       </w:hyperlink>
+    </w:p>
+    <w:p>
+      <w:pPr>
+        <w:rPr>
+          <w:color w:val="000000"/>
+          <w:sz w:val="20"/>
+          <w:szCs w:val="20"/>
+        </w:rPr>
+      </w:pPr>
+      <w:r>
+        <w:rPr>
+          <w:color w:val="000000"/>
+          <w:sz w:val="20"/>
+          <w:szCs w:val="20"/>
+        </w:rPr>
+        <w:t xml:space="preserve">Data for modeling: </w:t>
+      </w:r>
+      <w:r>
+        <w:rPr>
+          <w:sz w:val="20"/>
+          <w:szCs w:val="20"/>
+        </w:rPr>
+        <w:fldChar w:fldCharType="begin"/>
+      </w:r>
+      <w:r>
+        <w:rPr>
+          <w:sz w:val="20"/>
+          <w:szCs w:val="20"/>
+        </w:rPr>
+        <w:instrText xml:space="preserve"> HYPERLINK "https://www.kaggle.com/c/covid19-global-forecasting-week-4/data" </w:instrText>
+      </w:r>
+      <w:r>
+        <w:rPr>
+          <w:sz w:val="20"/>
+          <w:szCs w:val="20"/>
+        </w:rPr>
+        <w:fldChar w:fldCharType="separate"/>
+      </w:r>
+      <w:r>
+        <w:rPr>
+          <w:rStyle w:val="Hyperlink"/>
+          <w:sz w:val="20"/>
+          <w:szCs w:val="20"/>
+        </w:rPr>
+        <w:t>https://www.kaggle.com/c/covid19-global-forecasting-week-4/data</w:t>
+      </w:r>
+      <w:r>
+        <w:rPr>
+          <w:sz w:val="20"/>
+          <w:szCs w:val="20"/>
+        </w:rPr>
+        <w:fldChar w:fldCharType="end"/>
+      </w:r>
+    </w:p>
+    <w:p>
+      <w:pPr>
+        <w:rPr>
+          <w:rStyle w:val="Hyperlink"/>
+          <w:rFonts w:eastAsia="Times New Roman" w:cstheme="minorHAnsi"/>
+          <w:sz w:val="20"/>
+          <w:szCs w:val="20"/>
+        </w:rPr>
+      </w:pPr>
     </w:p>
     <w:p>
       <w:pPr>
@@ -2766,6 +2829,18 @@
       <w:contextualSpacing/>
     </w:pPr>
   </w:style>
+  <w:style w:type="character" w:styleId="FollowedHyperlink">
+    <w:name w:val="FollowedHyperlink"/>
+    <w:basedOn w:val="DefaultParagraphFont"/>
+    <w:uiPriority w:val="99"/>
+    <w:semiHidden/>
+    <w:unhideWhenUsed/>
+    <w:rsid w:val="0012561F"/>
+    <w:rPr>
+      <w:color w:val="954F72" w:themeColor="followedHyperlink"/>
+      <w:u w:val="single"/>
+    </w:rPr>
+  </w:style>
 </w:styles>
 </file>
 

</xml_diff>